<commit_message>
resume commit - update
</commit_message>
<xml_diff>
--- a/NickCResume.docx
+++ b/NickCResume.docx
@@ -24,7 +24,11 @@
       <w:pPr>
         <w:pStyle w:val="Normal"/>
         <w:jc w:val="center"/>
-        <w:rPr/>
+        <w:rPr>
+          <w:b w:val="false"/>
+          <w:b w:val="false"/>
+          <w:bCs w:val="false"/>
+        </w:rPr>
       </w:pPr>
       <w:r>
         <w:rPr>
@@ -217,15 +221,33 @@
         <w:pStyle w:val="Normal"/>
         <w:jc w:val="left"/>
         <w:rPr>
-          <w:b/>
-          <w:b/>
-          <w:bCs/>
-        </w:rPr>
-      </w:pPr>
-      <w:r>
-        <w:rPr>
-          <w:b/>
-          <w:bCs/>
+          <w:b w:val="false"/>
+          <w:b w:val="false"/>
+          <w:bCs w:val="false"/>
+        </w:rPr>
+      </w:pPr>
+      <w:r>
+        <w:rPr>
+          <w:b w:val="false"/>
+          <w:bCs w:val="false"/>
+        </w:rPr>
+        <w:t>First Semester GPA: 2.79/4.0</w:t>
+      </w:r>
+    </w:p>
+    <w:p>
+      <w:pPr>
+        <w:pStyle w:val="Normal"/>
+        <w:jc w:val="left"/>
+        <w:rPr>
+          <w:b w:val="false"/>
+          <w:b w:val="false"/>
+          <w:bCs w:val="false"/>
+        </w:rPr>
+      </w:pPr>
+      <w:r>
+        <w:rPr>
+          <w:b w:val="false"/>
+          <w:bCs w:val="false"/>
         </w:rPr>
       </w:r>
     </w:p>
@@ -379,6 +401,152 @@
           <w:bCs w:val="false"/>
         </w:rPr>
         <w:t>KeyMan Multi-National Leadership University, Elizabethtown, PA</w:t>
+      </w:r>
+    </w:p>
+    <w:p>
+      <w:pPr>
+        <w:pStyle w:val="Normal"/>
+        <w:numPr>
+          <w:ilvl w:val="0"/>
+          <w:numId w:val="1"/>
+        </w:numPr>
+        <w:jc w:val="left"/>
+        <w:rPr>
+          <w:b w:val="false"/>
+          <w:b w:val="false"/>
+          <w:bCs w:val="false"/>
+        </w:rPr>
+      </w:pPr>
+      <w:r>
+        <w:rPr>
+          <w:b w:val="false"/>
+          <w:bCs w:val="false"/>
+        </w:rPr>
+        <w:t>Planned a week long event for 140+ attendees.</w:t>
+      </w:r>
+    </w:p>
+    <w:p>
+      <w:pPr>
+        <w:pStyle w:val="Normal"/>
+        <w:numPr>
+          <w:ilvl w:val="0"/>
+          <w:numId w:val="1"/>
+        </w:numPr>
+        <w:jc w:val="left"/>
+        <w:rPr>
+          <w:b w:val="false"/>
+          <w:b w:val="false"/>
+          <w:bCs w:val="false"/>
+        </w:rPr>
+      </w:pPr>
+      <w:r>
+        <w:rPr>
+          <w:b w:val="false"/>
+          <w:bCs w:val="false"/>
+        </w:rPr>
+        <w:t>Reorganized and restructured the leadership conference to better facilitate person growth.</w:t>
+      </w:r>
+    </w:p>
+    <w:p>
+      <w:pPr>
+        <w:pStyle w:val="Normal"/>
+        <w:numPr>
+          <w:ilvl w:val="0"/>
+          <w:numId w:val="1"/>
+        </w:numPr>
+        <w:jc w:val="left"/>
+        <w:rPr>
+          <w:b w:val="false"/>
+          <w:b w:val="false"/>
+          <w:bCs w:val="false"/>
+        </w:rPr>
+      </w:pPr>
+      <w:r>
+        <w:rPr>
+          <w:b w:val="false"/>
+          <w:bCs w:val="false"/>
+        </w:rPr>
+        <w:t xml:space="preserve">Delegated responsibilities and followed through with other youth leader to create an enjoyable educational week for everyone. </w:t>
+      </w:r>
+    </w:p>
+    <w:p>
+      <w:pPr>
+        <w:pStyle w:val="Normal"/>
+        <w:jc w:val="left"/>
+        <w:rPr>
+          <w:b w:val="false"/>
+          <w:b w:val="false"/>
+          <w:bCs w:val="false"/>
+        </w:rPr>
+      </w:pPr>
+      <w:r>
+        <w:rPr>
+          <w:b w:val="false"/>
+          <w:bCs w:val="false"/>
+        </w:rPr>
+      </w:r>
+    </w:p>
+    <w:p>
+      <w:pPr>
+        <w:pStyle w:val="Normal"/>
+        <w:jc w:val="left"/>
+        <w:rPr>
+          <w:b/>
+          <w:b/>
+          <w:bCs/>
+        </w:rPr>
+      </w:pPr>
+      <w:r>
+        <w:rPr>
+          <w:b/>
+          <w:bCs/>
+        </w:rPr>
+        <w:t>State Master Councilor</w:t>
+      </w:r>
+    </w:p>
+    <w:p>
+      <w:pPr>
+        <w:pStyle w:val="Normal"/>
+        <w:jc w:val="left"/>
+        <w:rPr>
+          <w:b w:val="false"/>
+          <w:b w:val="false"/>
+          <w:bCs w:val="false"/>
+        </w:rPr>
+      </w:pPr>
+      <w:r>
+        <w:rPr>
+          <w:b w:val="false"/>
+          <w:bCs w:val="false"/>
+        </w:rPr>
+        <w:t xml:space="preserve">DeMolay International </w:t>
+      </w:r>
+      <w:r>
+        <w:rPr>
+          <w:b w:val="false"/>
+          <w:bCs w:val="false"/>
+        </w:rPr>
+        <w:t>Jurisdiction</w:t>
+      </w:r>
+      <w:r>
+        <w:rPr>
+          <w:b w:val="false"/>
+          <w:bCs w:val="false"/>
+        </w:rPr>
+        <w:t xml:space="preserve"> of Illinois, IL</w:t>
+        <w:tab/>
+        <w:tab/>
+        <w:tab/>
+        <w:tab/>
+        <w:tab/>
+        <w:t xml:space="preserve">   </w:t>
+      </w:r>
+      <w:r>
+        <w:rPr>
+          <w:b/>
+          <w:bCs/>
+        </w:rPr>
+        <w:t>Jul. 2013 – Jul. 2014</w:t>
       </w:r>
     </w:p>
     <w:p>
@@ -400,7 +568,7 @@
           <w:b w:val="false"/>
           <w:bCs w:val="false"/>
         </w:rPr>
-        <w:t>Planned a week long event for 140+ attendees.</w:t>
+        <w:t>Established a year-long plan and budget to run DeMolay in the state of Illinois.</w:t>
       </w:r>
     </w:p>
     <w:p>
@@ -422,7 +590,7 @@
           <w:b w:val="false"/>
           <w:bCs w:val="false"/>
         </w:rPr>
-        <w:t>Reorganized and restructured the leadership conference to better facilitate person growth.</w:t>
+        <w:t>Managed 4 state wide committees as well as multiple five figure budgets.</w:t>
       </w:r>
     </w:p>
     <w:p>
@@ -444,87 +612,128 @@
           <w:b w:val="false"/>
           <w:bCs w:val="false"/>
         </w:rPr>
-        <w:t xml:space="preserve">Delegated responsibilities and followed through with other youth leader to create an enjoyable educational week for everyone. </w:t>
-      </w:r>
-    </w:p>
-    <w:p>
-      <w:pPr>
-        <w:pStyle w:val="Normal"/>
-        <w:jc w:val="left"/>
-        <w:rPr>
-          <w:b w:val="false"/>
-          <w:b w:val="false"/>
-          <w:bCs w:val="false"/>
-        </w:rPr>
-      </w:pPr>
-      <w:r>
-        <w:rPr>
-          <w:b w:val="false"/>
-          <w:bCs w:val="false"/>
-        </w:rPr>
-      </w:r>
-    </w:p>
-    <w:p>
-      <w:pPr>
-        <w:pStyle w:val="Normal"/>
-        <w:jc w:val="left"/>
-        <w:rPr>
-          <w:b/>
-          <w:b/>
-          <w:bCs/>
-        </w:rPr>
-      </w:pPr>
-      <w:r>
-        <w:rPr>
-          <w:b/>
-          <w:bCs/>
-        </w:rPr>
-        <w:t>State Master Councilor</w:t>
-      </w:r>
-    </w:p>
-    <w:p>
-      <w:pPr>
-        <w:pStyle w:val="Normal"/>
-        <w:jc w:val="left"/>
-        <w:rPr>
-          <w:b w:val="false"/>
-          <w:b w:val="false"/>
-          <w:bCs w:val="false"/>
-        </w:rPr>
-      </w:pPr>
-      <w:r>
-        <w:rPr>
-          <w:b w:val="false"/>
-          <w:bCs w:val="false"/>
-        </w:rPr>
-        <w:t xml:space="preserve">DeMolay International </w:t>
-      </w:r>
-      <w:r>
-        <w:rPr>
-          <w:b w:val="false"/>
-          <w:bCs w:val="false"/>
-        </w:rPr>
-        <w:t>Jurisdiction</w:t>
-      </w:r>
-      <w:r>
-        <w:rPr>
-          <w:b w:val="false"/>
-          <w:bCs w:val="false"/>
-        </w:rPr>
-        <w:t xml:space="preserve"> of Illinois, IL</w:t>
-        <w:tab/>
-        <w:tab/>
-        <w:tab/>
-        <w:tab/>
-        <w:tab/>
-        <w:t xml:space="preserve">   </w:t>
-      </w:r>
-      <w:r>
-        <w:rPr>
-          <w:b/>
-          <w:bCs/>
-        </w:rPr>
-        <w:t>Jul. 2013 – Jul. 2014</w:t>
+        <w:t xml:space="preserve">Responsible for team of 9 State Officers to help execute my plan. </w:t>
+      </w:r>
+    </w:p>
+    <w:p>
+      <w:pPr>
+        <w:pStyle w:val="Normal"/>
+        <w:numPr>
+          <w:ilvl w:val="0"/>
+          <w:numId w:val="2"/>
+        </w:numPr>
+        <w:jc w:val="left"/>
+        <w:rPr>
+          <w:b w:val="false"/>
+          <w:b w:val="false"/>
+          <w:bCs w:val="false"/>
+        </w:rPr>
+      </w:pPr>
+      <w:r>
+        <w:rPr>
+          <w:b w:val="false"/>
+          <w:bCs w:val="false"/>
+        </w:rPr>
+        <w:t>Planned multiple 1-3 day weekend events ranging in size for 100-300 people.</w:t>
+      </w:r>
+    </w:p>
+    <w:p>
+      <w:pPr>
+        <w:pStyle w:val="Normal"/>
+        <w:numPr>
+          <w:ilvl w:val="0"/>
+          <w:numId w:val="0"/>
+        </w:numPr>
+        <w:jc w:val="left"/>
+        <w:rPr>
+          <w:b w:val="false"/>
+          <w:b w:val="false"/>
+          <w:bCs w:val="false"/>
+        </w:rPr>
+      </w:pPr>
+      <w:r>
+        <w:rPr>
+          <w:b w:val="false"/>
+          <w:bCs w:val="false"/>
+        </w:rPr>
+      </w:r>
+    </w:p>
+    <w:p>
+      <w:pPr>
+        <w:pStyle w:val="Normal"/>
+        <w:jc w:val="center"/>
+        <w:rPr>
+          <w:b/>
+          <w:b/>
+          <w:bCs/>
+        </w:rPr>
+      </w:pPr>
+      <w:r>
+        <w:rPr>
+          <w:b/>
+          <w:bCs/>
+        </w:rPr>
+        <w:t>WORK EXPERIENCE</w:t>
+      </w:r>
+    </w:p>
+    <w:p>
+      <w:pPr>
+        <w:pStyle w:val="Normal"/>
+        <w:jc w:val="left"/>
+        <w:rPr>
+          <w:b/>
+          <w:b/>
+          <w:bCs/>
+        </w:rPr>
+      </w:pPr>
+      <w:r>
+        <w:rPr>
+          <w:b/>
+          <w:bCs/>
+        </w:rPr>
+        <w:t>Computer Technician</w:t>
+        <w:tab/>
+        <w:tab/>
+        <w:tab/>
+        <w:tab/>
+        <w:tab/>
+        <w:tab/>
+        <w:tab/>
+        <w:tab/>
+        <w:tab/>
+        <w:t xml:space="preserve">  </w:t>
+      </w:r>
+      <w:r>
+        <w:rPr>
+          <w:b/>
+          <w:bCs/>
+        </w:rPr>
+        <w:t>Summer</w:t>
+      </w:r>
+      <w:r>
+        <w:rPr>
+          <w:b/>
+          <w:bCs/>
+        </w:rPr>
+        <w:t xml:space="preserve"> 2012</w:t>
+      </w:r>
+    </w:p>
+    <w:p>
+      <w:pPr>
+        <w:pStyle w:val="Normal"/>
+        <w:jc w:val="left"/>
+        <w:rPr>
+          <w:b w:val="false"/>
+          <w:b w:val="false"/>
+          <w:bCs w:val="false"/>
+        </w:rPr>
+      </w:pPr>
+      <w:r>
+        <w:rPr>
+          <w:b w:val="false"/>
+          <w:bCs w:val="false"/>
+        </w:rPr>
+        <w:t>Burlington Central School District, Burlington, IL</w:t>
       </w:r>
     </w:p>
     <w:p>
@@ -546,7 +755,21 @@
           <w:b w:val="false"/>
           <w:bCs w:val="false"/>
         </w:rPr>
-        <w:t>Established a year-long plan and budget to run DeMolay in the state of Illinois.</w:t>
+        <w:t xml:space="preserve">Rewired old school buildings to better facilitate </w:t>
+      </w:r>
+      <w:r>
+        <w:rPr>
+          <w:b w:val="false"/>
+          <w:bCs w:val="false"/>
+        </w:rPr>
+        <w:t>intranet</w:t>
+      </w:r>
+      <w:r>
+        <w:rPr>
+          <w:b w:val="false"/>
+          <w:bCs w:val="false"/>
+        </w:rPr>
+        <w:t xml:space="preserve"> traffic.</w:t>
       </w:r>
     </w:p>
     <w:p>
@@ -568,7 +791,7 @@
           <w:b w:val="false"/>
           <w:bCs w:val="false"/>
         </w:rPr>
-        <w:t>Managed 4 state wide committees as well as multiple five figure budgets.</w:t>
+        <w:t>Planned and executed the wiring of a new computer lab.</w:t>
       </w:r>
     </w:p>
     <w:p>
@@ -577,207 +800,6 @@
         <w:numPr>
           <w:ilvl w:val="0"/>
           <w:numId w:val="3"/>
-        </w:numPr>
-        <w:jc w:val="left"/>
-        <w:rPr>
-          <w:b w:val="false"/>
-          <w:b w:val="false"/>
-          <w:bCs w:val="false"/>
-        </w:rPr>
-      </w:pPr>
-      <w:r>
-        <w:rPr>
-          <w:b w:val="false"/>
-          <w:bCs w:val="false"/>
-        </w:rPr>
-        <w:t xml:space="preserve">Responsible for team of 9 State Officers to help execute my plan. </w:t>
-      </w:r>
-    </w:p>
-    <w:p>
-      <w:pPr>
-        <w:pStyle w:val="Normal"/>
-        <w:numPr>
-          <w:ilvl w:val="0"/>
-          <w:numId w:val="3"/>
-        </w:numPr>
-        <w:jc w:val="left"/>
-        <w:rPr>
-          <w:b w:val="false"/>
-          <w:b w:val="false"/>
-          <w:bCs w:val="false"/>
-        </w:rPr>
-      </w:pPr>
-      <w:r>
-        <w:rPr>
-          <w:b w:val="false"/>
-          <w:bCs w:val="false"/>
-        </w:rPr>
-        <w:t>Planned multiple 1-3 day weekend events ranging in size for 100-300 people.</w:t>
-      </w:r>
-    </w:p>
-    <w:p>
-      <w:pPr>
-        <w:pStyle w:val="Normal"/>
-        <w:numPr>
-          <w:ilvl w:val="0"/>
-          <w:numId w:val="0"/>
-        </w:numPr>
-        <w:jc w:val="left"/>
-        <w:rPr>
-          <w:b w:val="false"/>
-          <w:b w:val="false"/>
-          <w:bCs w:val="false"/>
-        </w:rPr>
-      </w:pPr>
-      <w:r>
-        <w:rPr>
-          <w:b w:val="false"/>
-          <w:bCs w:val="false"/>
-        </w:rPr>
-      </w:r>
-    </w:p>
-    <w:p>
-      <w:pPr>
-        <w:pStyle w:val="Normal"/>
-        <w:jc w:val="center"/>
-        <w:rPr>
-          <w:b/>
-          <w:b/>
-          <w:bCs/>
-        </w:rPr>
-      </w:pPr>
-      <w:r>
-        <w:rPr>
-          <w:b/>
-          <w:bCs/>
-        </w:rPr>
-        <w:t>WORK EXPERIENCE</w:t>
-      </w:r>
-    </w:p>
-    <w:p>
-      <w:pPr>
-        <w:pStyle w:val="Normal"/>
-        <w:jc w:val="left"/>
-        <w:rPr>
-          <w:b/>
-          <w:b/>
-          <w:bCs/>
-        </w:rPr>
-      </w:pPr>
-      <w:r>
-        <w:rPr>
-          <w:b/>
-          <w:bCs/>
-        </w:rPr>
-        <w:t>Computer Technician</w:t>
-        <w:tab/>
-        <w:tab/>
-        <w:tab/>
-        <w:tab/>
-        <w:tab/>
-        <w:tab/>
-        <w:tab/>
-        <w:tab/>
-        <w:tab/>
-        <w:t xml:space="preserve">  </w:t>
-      </w:r>
-      <w:r>
-        <w:rPr>
-          <w:b/>
-          <w:bCs/>
-        </w:rPr>
-        <w:t>Summer</w:t>
-      </w:r>
-      <w:r>
-        <w:rPr>
-          <w:b/>
-          <w:bCs/>
-        </w:rPr>
-        <w:t xml:space="preserve"> 2012</w:t>
-      </w:r>
-    </w:p>
-    <w:p>
-      <w:pPr>
-        <w:pStyle w:val="Normal"/>
-        <w:jc w:val="left"/>
-        <w:rPr>
-          <w:b w:val="false"/>
-          <w:b w:val="false"/>
-          <w:bCs w:val="false"/>
-        </w:rPr>
-      </w:pPr>
-      <w:r>
-        <w:rPr>
-          <w:b w:val="false"/>
-          <w:bCs w:val="false"/>
-        </w:rPr>
-        <w:t>Burlington Central School District, Burlington, IL</w:t>
-      </w:r>
-    </w:p>
-    <w:p>
-      <w:pPr>
-        <w:pStyle w:val="Normal"/>
-        <w:numPr>
-          <w:ilvl w:val="0"/>
-          <w:numId w:val="1"/>
-        </w:numPr>
-        <w:jc w:val="left"/>
-        <w:rPr>
-          <w:b w:val="false"/>
-          <w:b w:val="false"/>
-          <w:bCs w:val="false"/>
-        </w:rPr>
-      </w:pPr>
-      <w:r>
-        <w:rPr>
-          <w:b w:val="false"/>
-          <w:bCs w:val="false"/>
-        </w:rPr>
-        <w:t xml:space="preserve">Rewired old school buildings to better facilitate </w:t>
-      </w:r>
-      <w:r>
-        <w:rPr>
-          <w:b w:val="false"/>
-          <w:bCs w:val="false"/>
-        </w:rPr>
-        <w:t>intranet</w:t>
-      </w:r>
-      <w:r>
-        <w:rPr>
-          <w:b w:val="false"/>
-          <w:bCs w:val="false"/>
-        </w:rPr>
-        <w:t xml:space="preserve"> traffic.</w:t>
-      </w:r>
-    </w:p>
-    <w:p>
-      <w:pPr>
-        <w:pStyle w:val="Normal"/>
-        <w:numPr>
-          <w:ilvl w:val="0"/>
-          <w:numId w:val="1"/>
-        </w:numPr>
-        <w:jc w:val="left"/>
-        <w:rPr>
-          <w:b w:val="false"/>
-          <w:b w:val="false"/>
-          <w:bCs w:val="false"/>
-        </w:rPr>
-      </w:pPr>
-      <w:r>
-        <w:rPr>
-          <w:b w:val="false"/>
-          <w:bCs w:val="false"/>
-        </w:rPr>
-        <w:t>Planned and executed the wiring of a new computer lab.</w:t>
-      </w:r>
-    </w:p>
-    <w:p>
-      <w:pPr>
-        <w:pStyle w:val="Normal"/>
-        <w:numPr>
-          <w:ilvl w:val="0"/>
-          <w:numId w:val="1"/>
         </w:numPr>
         <w:jc w:val="left"/>
         <w:rPr>
@@ -1525,6 +1547,10 @@
     <w:qFormat/>
     <w:pPr>
       <w:widowControl w:val="false"/>
+      <w:kinsoku w:val="true"/>
+      <w:overflowPunct w:val="true"/>
+      <w:autoSpaceDE w:val="true"/>
+      <w:bidi w:val="0"/>
     </w:pPr>
     <w:rPr>
       <w:rFonts w:ascii="Liberation Serif" w:hAnsi="Liberation Serif" w:eastAsia="Droid Sans Fallback" w:cs="FreeSans"/>

</xml_diff>